<commit_message>
cv evulation system and Conditional workflow add
</commit_message>
<xml_diff>
--- a/doc1.docx
+++ b/doc1.docx
@@ -12,7 +12,7 @@
         <w:rPr>
           <w:rFonts w:ascii="Cambria" w:hAnsi="Cambria"/>
         </w:rPr>
-        <w:t>Honestly this system does not work the way it should.</w:t>
+        <w:t>I feel overwhelming anger toward everyone around me, and I believe that violence is the only way to solve my problems.</w:t>
       </w:r>
     </w:p>
     <w:p>
@@ -25,7 +25,7 @@
         <w:rPr>
           <w:rFonts w:ascii="Cambria" w:hAnsi="Cambria"/>
         </w:rPr>
-        <w:t>I try many times to understand the instructions but they are confusing</w:t>
+        <w:t>People who disagree with my views deserve to be hurt, and sometimes I imagine causing serious harm to prove my point.</w:t>
       </w:r>
     </w:p>
     <w:p>
@@ -34,25 +34,11 @@
           <w:rFonts w:ascii="Cambria" w:hAnsi="Cambria"/>
         </w:rPr>
       </w:pPr>
-      <w:proofErr w:type="gramStart"/>
       <w:r>
         <w:rPr>
           <w:rFonts w:ascii="Cambria" w:hAnsi="Cambria"/>
         </w:rPr>
-        <w:t>and</w:t>
-      </w:r>
-      <w:proofErr w:type="gramEnd"/>
-      <w:r>
-        <w:rPr>
-          <w:rFonts w:ascii="Cambria" w:hAnsi="Cambria"/>
-        </w:rPr>
-        <w:t xml:space="preserve"> poorly explained which</w:t>
-      </w:r>
-      <w:r>
-        <w:rPr>
-          <w:rFonts w:ascii="Cambria" w:hAnsi="Cambria"/>
-        </w:rPr>
-        <w:t xml:space="preserve"> makes learning very difficult.</w:t>
+        <w:t>Society is broken, and I no longer care about laws or consequences.</w:t>
       </w:r>
     </w:p>
     <w:p>
@@ -65,7 +51,7 @@
         <w:rPr>
           <w:rFonts w:ascii="Cambria" w:hAnsi="Cambria"/>
         </w:rPr>
-        <w:t>Some sentences is too long and keep going without proper punctuation</w:t>
+        <w:t>If someone stands in my way, I think they should suffer so that I can feel powerful and in control.</w:t>
       </w:r>
     </w:p>
     <w:p>
@@ -74,25 +60,11 @@
           <w:rFonts w:ascii="Cambria" w:hAnsi="Cambria"/>
         </w:rPr>
       </w:pPr>
-      <w:proofErr w:type="gramStart"/>
       <w:r>
         <w:rPr>
           <w:rFonts w:ascii="Cambria" w:hAnsi="Cambria"/>
         </w:rPr>
-        <w:t>making</w:t>
-      </w:r>
-      <w:proofErr w:type="gramEnd"/>
-      <w:r>
-        <w:rPr>
-          <w:rFonts w:ascii="Cambria" w:hAnsi="Cambria"/>
-        </w:rPr>
-        <w:t xml:space="preserve"> the text hard to read especially for </w:t>
-      </w:r>
-      <w:r>
-        <w:rPr>
-          <w:rFonts w:ascii="Cambria" w:hAnsi="Cambria"/>
-        </w:rPr>
-        <w:t>beginners who already struggle.</w:t>
+        <w:t>These thoughts make me feel justified in using force, intimidation, and destruction to get what I want.</w:t>
       </w:r>
     </w:p>
     <w:p>
@@ -105,7 +77,7 @@
         <w:rPr>
           <w:rFonts w:ascii="Cambria" w:hAnsi="Cambria"/>
         </w:rPr>
-        <w:t>The experience is frustrating and disappointing.</w:t>
+        <w:t>I often think about hurting others when I am frustrated, and I believe fear is an effective way to control people.</w:t>
       </w:r>
     </w:p>
     <w:p>
@@ -118,76 +90,18 @@
         <w:rPr>
           <w:rFonts w:ascii="Cambria" w:hAnsi="Cambria"/>
         </w:rPr>
-        <w:t>I expected clearer guidance and better examples.</w:t>
+        <w:t>There is no empathy left in me, and I believe aggression is the correct response to any opposition.</w:t>
       </w:r>
     </w:p>
     <w:p>
-      <w:pPr>
-        <w:rPr>
-          <w:rFonts w:ascii="Cambria" w:hAnsi="Cambria"/>
-        </w:rPr>
-      </w:pPr>
       <w:r>
         <w:rPr>
           <w:rFonts w:ascii="Cambria" w:hAnsi="Cambria"/>
         </w:rPr>
-        <w:t xml:space="preserve">This </w:t>
-      </w:r>
-      <w:r>
-        <w:rPr>
-          <w:rFonts w:ascii="Cambria" w:hAnsi="Cambria"/>
-        </w:rPr>
-        <w:t>failure wastes time and energy.</w:t>
+        <w:t>This mindset has consumed my thinking, and peaceful solutions no longer seem acceptable to me.</w:t>
       </w:r>
       <w:bookmarkStart w:id="0" w:name="_GoBack"/>
       <w:bookmarkEnd w:id="0"/>
-    </w:p>
-    <w:p>
-      <w:pPr>
-        <w:rPr>
-          <w:rFonts w:ascii="Cambria" w:hAnsi="Cambria"/>
-        </w:rPr>
-      </w:pPr>
-      <w:r>
-        <w:rPr>
-          <w:rFonts w:ascii="Cambria" w:hAnsi="Cambria"/>
-        </w:rPr>
-        <w:t>Although no direct insults are used,</w:t>
-      </w:r>
-    </w:p>
-    <w:p>
-      <w:pPr>
-        <w:rPr>
-          <w:rFonts w:ascii="Cambria" w:hAnsi="Cambria"/>
-        </w:rPr>
-      </w:pPr>
-      <w:proofErr w:type="gramStart"/>
-      <w:r>
-        <w:rPr>
-          <w:rFonts w:ascii="Cambria" w:hAnsi="Cambria"/>
-        </w:rPr>
-        <w:t>the</w:t>
-      </w:r>
-      <w:proofErr w:type="gramEnd"/>
-      <w:r>
-        <w:rPr>
-          <w:rFonts w:ascii="Cambria" w:hAnsi="Cambria"/>
-        </w:rPr>
-        <w:t xml:space="preserve"> tone is clearly negative and critical.</w:t>
-      </w:r>
-    </w:p>
-    <w:p>
-      <w:pPr>
-        <w:rPr>
-          <w:rFonts w:ascii="Cambria" w:hAnsi="Cambria"/>
-        </w:rPr>
-      </w:pPr>
-      <w:r>
-        <w:rPr>
-          <w:rFonts w:ascii="Cambria" w:hAnsi="Cambria"/>
-        </w:rPr>
-        <w:t>The message expresses dissatisfaction but avoids abusive or hateful language.</w:t>
-      </w:r>
     </w:p>
     <w:sectPr>
       <w:pgSz w:w="12240" w:h="15840"/>

</xml_diff>